<commit_message>
renamed and cleaned folders
</commit_message>
<xml_diff>
--- a/Documentation/Dependencies & How to Run.docx
+++ b/Documentation/Dependencies & How to Run.docx
@@ -8,8 +8,21 @@
       </w:r>
     </w:p>
     <w:p>
-      <w:r>
-        <w:t>Simscape Multibody + Control Quadrocopter (Quadcopter-Drone Model)</w:t>
+      <w:proofErr w:type="spellStart"/>
+      <w:r>
+        <w:t>Simscape</w:t>
+      </w:r>
+      <w:proofErr w:type="spellEnd"/>
+      <w:r>
+        <w:t xml:space="preserve"> Multibody + Control </w:t>
+      </w:r>
+      <w:proofErr w:type="spellStart"/>
+      <w:r>
+        <w:t>Quadrocopter</w:t>
+      </w:r>
+      <w:proofErr w:type="spellEnd"/>
+      <w:r>
+        <w:t xml:space="preserve"> (Quadcopter-Drone Model)</w:t>
       </w:r>
     </w:p>
     <w:p>
@@ -20,7 +33,15 @@
     <w:p/>
     <w:p>
       <w:r>
-        <w:t>Required Add-ons:</w:t>
+        <w:t xml:space="preserve">Required </w:t>
+      </w:r>
+      <w:proofErr w:type="gramStart"/>
+      <w:r>
+        <w:t>Add-ons</w:t>
+      </w:r>
+      <w:proofErr w:type="gramEnd"/>
+      <w:r>
+        <w:t>:</w:t>
       </w:r>
     </w:p>
     <w:p>
@@ -29,23 +50,40 @@
       </w:r>
     </w:p>
     <w:p>
+      <w:proofErr w:type="spellStart"/>
       <w:r>
         <w:t>Simscape</w:t>
       </w:r>
-    </w:p>
-    <w:p>
-      <w:r>
-        <w:t>Simscape Multibody</w:t>
-      </w:r>
-    </w:p>
-    <w:p>
-      <w:r>
-        <w:t>Simscape Electrical</w:t>
-      </w:r>
-    </w:p>
-    <w:p>
-      <w:r>
-        <w:t>Simscape Driveline</w:t>
+      <w:proofErr w:type="spellEnd"/>
+    </w:p>
+    <w:p>
+      <w:proofErr w:type="spellStart"/>
+      <w:r>
+        <w:t>Simscape</w:t>
+      </w:r>
+      <w:proofErr w:type="spellEnd"/>
+      <w:r>
+        <w:t xml:space="preserve"> Multibody</w:t>
+      </w:r>
+    </w:p>
+    <w:p>
+      <w:proofErr w:type="spellStart"/>
+      <w:r>
+        <w:t>Simscape</w:t>
+      </w:r>
+      <w:proofErr w:type="spellEnd"/>
+      <w:r>
+        <w:t xml:space="preserve"> Electrical</w:t>
+      </w:r>
+    </w:p>
+    <w:p>
+      <w:proofErr w:type="spellStart"/>
+      <w:r>
+        <w:t>Simscape</w:t>
+      </w:r>
+      <w:proofErr w:type="spellEnd"/>
+      <w:r>
+        <w:t xml:space="preserve"> Driveline</w:t>
       </w:r>
     </w:p>
     <w:p>
@@ -78,9 +116,11 @@
       <w:r>
         <w:t>Open the “</w:t>
       </w:r>
+      <w:proofErr w:type="spellStart"/>
       <w:r>
         <w:t>Quadcopter_Drone.prj</w:t>
       </w:r>
+      <w:proofErr w:type="spellEnd"/>
       <w:r>
         <w:t>” file in the project directory.</w:t>
       </w:r>
@@ -92,7 +132,15 @@
         </w:tabs>
       </w:pPr>
       <w:r>
-        <w:t>Make sure the start up script runs without any errors.</w:t>
+        <w:t xml:space="preserve">Make sure the </w:t>
+      </w:r>
+      <w:proofErr w:type="spellStart"/>
+      <w:r>
+        <w:t>start up</w:t>
+      </w:r>
+      <w:proofErr w:type="spellEnd"/>
+      <w:r>
+        <w:t xml:space="preserve"> script runs without any errors.</w:t>
       </w:r>
     </w:p>
     <w:p>
@@ -126,6 +174,67 @@
       </w:pPr>
       <w:r>
         <w:t>Change paths or other included options using the Simulink tab.</w:t>
+      </w:r>
+    </w:p>
+    <w:p>
+      <w:pPr>
+        <w:tabs>
+          <w:tab w:val="left" w:pos="2603"/>
+        </w:tabs>
+      </w:pPr>
+    </w:p>
+    <w:p>
+      <w:pPr>
+        <w:tabs>
+          <w:tab w:val="left" w:pos="2603"/>
+        </w:tabs>
+      </w:pPr>
+      <w:r>
+        <w:t>To do:</w:t>
+      </w:r>
+      <w:r>
+        <w:br/>
+        <w:t>Update the 3D models to current drone.</w:t>
+      </w:r>
+    </w:p>
+    <w:p>
+      <w:pPr>
+        <w:tabs>
+          <w:tab w:val="left" w:pos="2603"/>
+        </w:tabs>
+      </w:pPr>
+      <w:r>
+        <w:t>Ensure joints are correctly defined and weight and inertia are configured properly.</w:t>
+      </w:r>
+    </w:p>
+    <w:p>
+      <w:pPr>
+        <w:tabs>
+          <w:tab w:val="left" w:pos="2603"/>
+        </w:tabs>
+      </w:pPr>
+      <w:r>
+        <w:t>Update Motor models and configurations.</w:t>
+      </w:r>
+    </w:p>
+    <w:p>
+      <w:pPr>
+        <w:tabs>
+          <w:tab w:val="left" w:pos="2603"/>
+        </w:tabs>
+      </w:pPr>
+      <w:r>
+        <w:t>Implement logic to transform using preloaded configurations. (X, O, H, T)</w:t>
+      </w:r>
+    </w:p>
+    <w:p>
+      <w:pPr>
+        <w:tabs>
+          <w:tab w:val="left" w:pos="2603"/>
+        </w:tabs>
+      </w:pPr>
+      <w:r>
+        <w:t>Change flight controller so that it is aware of transformation and adjusts flight characteristics accordingly.</w:t>
       </w:r>
     </w:p>
     <w:sectPr>
@@ -741,6 +850,7 @@
   <w:style w:type="character" w:default="1" w:styleId="DefaultParagraphFont">
     <w:name w:val="Default Paragraph Font"/>
     <w:uiPriority w:val="1"/>
+    <w:semiHidden/>
     <w:unhideWhenUsed/>
   </w:style>
   <w:style w:type="table" w:default="1" w:styleId="TableNormal">

</xml_diff>